<commit_message>
Updated Channel Islands for common name capitalization issues. Updated La Jolla for correct kelp bass numbers. Updated docTully to contain Kisite description. Updated Log and site descriptions.
</commit_message>
<xml_diff>
--- a/Research Documents/SOMR - Site Descriptions_111201.docx
+++ b/Research Documents/SOMR - Site Descriptions_111201.docx
@@ -3598,12 +3598,378 @@
           <w:rFonts w:asciiTheme="minorHAnsi" w:hAnsiTheme="minorHAnsi" w:cstheme="minorHAnsi"/>
         </w:rPr>
       </w:pPr>
+      <w:proofErr w:type="spellStart"/>
+      <w:r>
+        <w:rPr>
+          <w:rFonts w:asciiTheme="minorHAnsi" w:hAnsiTheme="minorHAnsi" w:cstheme="minorHAnsi"/>
+        </w:rPr>
+        <w:t>Kisite</w:t>
+      </w:r>
+      <w:proofErr w:type="spellEnd"/>
+      <w:r>
+        <w:rPr>
+          <w:rFonts w:asciiTheme="minorHAnsi" w:hAnsiTheme="minorHAnsi" w:cstheme="minorHAnsi"/>
+        </w:rPr>
+        <w:t xml:space="preserve"> Marine </w:t>
+      </w:r>
+      <w:r>
+        <w:rPr>
+          <w:rFonts w:asciiTheme="minorHAnsi" w:hAnsiTheme="minorHAnsi" w:cstheme="minorHAnsi"/>
+        </w:rPr>
+        <w:t>National Park</w:t>
+      </w:r>
+      <w:r>
+        <w:rPr>
+          <w:rFonts w:asciiTheme="minorHAnsi" w:hAnsiTheme="minorHAnsi" w:cstheme="minorHAnsi"/>
+        </w:rPr>
+        <w:t>, Kenya</w:t>
+      </w:r>
+    </w:p>
+    <w:p>
+      <w:pPr>
+        <w:shd w:val="clear" w:color="auto" w:fill="FFFFFF"/>
+        <w:spacing w:after="0" w:line="240" w:lineRule="auto"/>
+        <w:rPr>
+          <w:rFonts w:asciiTheme="minorHAnsi" w:hAnsiTheme="minorHAnsi" w:cstheme="minorHAnsi"/>
+          <w:sz w:val="24"/>
+          <w:szCs w:val="24"/>
+        </w:rPr>
+      </w:pPr>
+      <w:r>
+        <w:rPr>
+          <w:rFonts w:asciiTheme="minorHAnsi" w:hAnsiTheme="minorHAnsi" w:cstheme="minorHAnsi"/>
+          <w:sz w:val="24"/>
+          <w:szCs w:val="24"/>
+        </w:rPr>
+        <w:t>In 1973, Kenya established</w:t>
+      </w:r>
+      <w:r>
+        <w:rPr>
+          <w:rStyle w:val="apple-converted-space"/>
+          <w:rFonts w:asciiTheme="minorHAnsi" w:hAnsiTheme="minorHAnsi" w:cstheme="minorHAnsi"/>
+          <w:sz w:val="24"/>
+          <w:szCs w:val="24"/>
+        </w:rPr>
+        <w:t> </w:t>
+      </w:r>
+      <w:hyperlink r:id="rId5" w:history="1">
+        <w:proofErr w:type="spellStart"/>
+        <w:r>
+          <w:rPr>
+            <w:rStyle w:val="Hyperlink"/>
+            <w:rFonts w:asciiTheme="minorHAnsi" w:hAnsiTheme="minorHAnsi" w:cstheme="minorHAnsi"/>
+            <w:color w:val="auto"/>
+            <w:sz w:val="24"/>
+            <w:szCs w:val="24"/>
+            <w:u w:val="none"/>
+          </w:rPr>
+          <w:t>Kisite</w:t>
+        </w:r>
+        <w:proofErr w:type="spellEnd"/>
+        <w:r>
+          <w:rPr>
+            <w:rStyle w:val="Hyperlink"/>
+            <w:rFonts w:asciiTheme="minorHAnsi" w:hAnsiTheme="minorHAnsi" w:cstheme="minorHAnsi"/>
+            <w:color w:val="auto"/>
+            <w:sz w:val="24"/>
+            <w:szCs w:val="24"/>
+            <w:u w:val="none"/>
+          </w:rPr>
+          <w:t xml:space="preserve"> Marine National Park</w:t>
+        </w:r>
+      </w:hyperlink>
+      <w:r>
+        <w:rPr>
+          <w:rStyle w:val="apple-converted-space"/>
+          <w:rFonts w:asciiTheme="minorHAnsi" w:hAnsiTheme="minorHAnsi" w:cstheme="minorHAnsi"/>
+          <w:sz w:val="24"/>
+          <w:szCs w:val="24"/>
+        </w:rPr>
+        <w:t> </w:t>
+      </w:r>
+      <w:r>
+        <w:rPr>
+          <w:rFonts w:asciiTheme="minorHAnsi" w:hAnsiTheme="minorHAnsi" w:cstheme="minorHAnsi"/>
+          <w:sz w:val="24"/>
+          <w:szCs w:val="24"/>
+        </w:rPr>
+        <w:t xml:space="preserve">in an area of coral reefs along its southern coast. In the 1990s, authorities began to enforce rules that prohibited fishing, and the park became a marine reserve. </w:t>
+      </w:r>
+      <w:r>
+        <w:rPr>
+          <w:rFonts w:asciiTheme="minorHAnsi" w:hAnsiTheme="minorHAnsi" w:cstheme="minorHAnsi"/>
+          <w:sz w:val="24"/>
+          <w:szCs w:val="24"/>
+        </w:rPr>
+        <w:t xml:space="preserve">A </w:t>
+      </w:r>
+      <w:r>
+        <w:rPr>
+          <w:rFonts w:asciiTheme="minorHAnsi" w:hAnsiTheme="minorHAnsi" w:cstheme="minorHAnsi"/>
+          <w:sz w:val="24"/>
+          <w:szCs w:val="24"/>
+        </w:rPr>
+        <w:t xml:space="preserve">study assessed the effectiveness of the </w:t>
+      </w:r>
+      <w:proofErr w:type="spellStart"/>
+      <w:r>
+        <w:rPr>
+          <w:rFonts w:asciiTheme="minorHAnsi" w:hAnsiTheme="minorHAnsi" w:cstheme="minorHAnsi"/>
+          <w:sz w:val="24"/>
+          <w:szCs w:val="24"/>
+        </w:rPr>
+        <w:t>Kisite</w:t>
+      </w:r>
+      <w:proofErr w:type="spellEnd"/>
+      <w:r>
+        <w:rPr>
+          <w:rFonts w:asciiTheme="minorHAnsi" w:hAnsiTheme="minorHAnsi" w:cstheme="minorHAnsi"/>
+          <w:sz w:val="24"/>
+          <w:szCs w:val="24"/>
+        </w:rPr>
+        <w:t xml:space="preserve"> marine reserve and the </w:t>
+      </w:r>
+      <w:r>
+        <w:rPr>
+          <w:rFonts w:asciiTheme="minorHAnsi" w:hAnsiTheme="minorHAnsi" w:cstheme="minorHAnsi"/>
+          <w:sz w:val="24"/>
+          <w:szCs w:val="24"/>
+        </w:rPr>
+        <w:t xml:space="preserve">Tanzanian </w:t>
+      </w:r>
+      <w:proofErr w:type="spellStart"/>
+      <w:r>
+        <w:rPr>
+          <w:rFonts w:asciiTheme="minorHAnsi" w:hAnsiTheme="minorHAnsi" w:cstheme="minorHAnsi"/>
+          <w:sz w:val="24"/>
+          <w:szCs w:val="24"/>
+        </w:rPr>
+        <w:t>Mtang’ata</w:t>
+      </w:r>
+      <w:proofErr w:type="spellEnd"/>
+      <w:r>
+        <w:rPr>
+          <w:rFonts w:asciiTheme="minorHAnsi" w:hAnsiTheme="minorHAnsi" w:cstheme="minorHAnsi"/>
+          <w:sz w:val="24"/>
+          <w:szCs w:val="24"/>
+        </w:rPr>
+        <w:t xml:space="preserve"> fished </w:t>
+      </w:r>
+      <w:proofErr w:type="spellStart"/>
+      <w:r>
+        <w:rPr>
+          <w:rFonts w:asciiTheme="minorHAnsi" w:hAnsiTheme="minorHAnsi" w:cstheme="minorHAnsi"/>
+          <w:sz w:val="24"/>
+          <w:szCs w:val="24"/>
+        </w:rPr>
+        <w:t>MPA</w:t>
+      </w:r>
+      <w:proofErr w:type="spellEnd"/>
+      <w:r>
+        <w:rPr>
+          <w:rFonts w:asciiTheme="minorHAnsi" w:hAnsiTheme="minorHAnsi" w:cstheme="minorHAnsi"/>
+          <w:sz w:val="24"/>
+          <w:szCs w:val="24"/>
+        </w:rPr>
+        <w:t xml:space="preserve"> by comparing similar types of habitat at both locations with each other and </w:t>
+      </w:r>
+      <w:r>
+        <w:rPr>
+          <w:rFonts w:asciiTheme="minorHAnsi" w:hAnsiTheme="minorHAnsi" w:cstheme="minorHAnsi"/>
+          <w:sz w:val="24"/>
+          <w:szCs w:val="24"/>
+        </w:rPr>
+        <w:t xml:space="preserve">also </w:t>
+      </w:r>
+      <w:r>
+        <w:rPr>
+          <w:rFonts w:asciiTheme="minorHAnsi" w:hAnsiTheme="minorHAnsi" w:cstheme="minorHAnsi"/>
+          <w:sz w:val="24"/>
+          <w:szCs w:val="24"/>
+        </w:rPr>
+        <w:t xml:space="preserve">with nearby unprotected reefs. The scientists determined that reduced use of destructive fishing gear in the fished </w:t>
+      </w:r>
+      <w:proofErr w:type="spellStart"/>
+      <w:r>
+        <w:rPr>
+          <w:rFonts w:asciiTheme="minorHAnsi" w:hAnsiTheme="minorHAnsi" w:cstheme="minorHAnsi"/>
+          <w:sz w:val="24"/>
+          <w:szCs w:val="24"/>
+        </w:rPr>
+        <w:t>MPA</w:t>
+      </w:r>
+      <w:proofErr w:type="spellEnd"/>
+      <w:r>
+        <w:rPr>
+          <w:rFonts w:asciiTheme="minorHAnsi" w:hAnsiTheme="minorHAnsi" w:cstheme="minorHAnsi"/>
+          <w:sz w:val="24"/>
+          <w:szCs w:val="24"/>
+        </w:rPr>
+        <w:t xml:space="preserve"> had successfully increased fish stocks and had kept ecological diversity the </w:t>
+      </w:r>
+      <w:r>
+        <w:rPr>
+          <w:rFonts w:asciiTheme="minorHAnsi" w:hAnsiTheme="minorHAnsi" w:cstheme="minorHAnsi"/>
+          <w:sz w:val="24"/>
+          <w:szCs w:val="24"/>
+        </w:rPr>
+        <w:t>same</w:t>
+      </w:r>
+      <w:r>
+        <w:rPr>
+          <w:rFonts w:asciiTheme="minorHAnsi" w:hAnsiTheme="minorHAnsi" w:cstheme="minorHAnsi"/>
+          <w:sz w:val="24"/>
+          <w:szCs w:val="24"/>
+        </w:rPr>
+        <w:t xml:space="preserve">. However, </w:t>
+      </w:r>
+      <w:r>
+        <w:rPr>
+          <w:rFonts w:asciiTheme="minorHAnsi" w:hAnsiTheme="minorHAnsi" w:cstheme="minorHAnsi"/>
+          <w:sz w:val="24"/>
+          <w:szCs w:val="24"/>
+        </w:rPr>
+        <w:t>a</w:t>
+      </w:r>
+      <w:r>
+        <w:rPr>
+          <w:rFonts w:asciiTheme="minorHAnsi" w:hAnsiTheme="minorHAnsi" w:cstheme="minorHAnsi"/>
+          <w:sz w:val="24"/>
+          <w:szCs w:val="24"/>
+        </w:rPr>
+        <w:t xml:space="preserve">t the marine reserve, fish biomass was 2.8 times greater than at the fished </w:t>
+      </w:r>
+      <w:proofErr w:type="spellStart"/>
+      <w:r>
+        <w:rPr>
+          <w:rFonts w:asciiTheme="minorHAnsi" w:hAnsiTheme="minorHAnsi" w:cstheme="minorHAnsi"/>
+          <w:sz w:val="24"/>
+          <w:szCs w:val="24"/>
+        </w:rPr>
+        <w:t>MPA</w:t>
+      </w:r>
+      <w:proofErr w:type="spellEnd"/>
+      <w:r>
+        <w:rPr>
+          <w:rFonts w:asciiTheme="minorHAnsi" w:hAnsiTheme="minorHAnsi" w:cstheme="minorHAnsi"/>
+          <w:sz w:val="24"/>
+          <w:szCs w:val="24"/>
+        </w:rPr>
+        <w:t xml:space="preserve"> and 11.6 times greater than in fully fished areas. The marine reserve also had higher fish diversity, with approximat</w:t>
+      </w:r>
+      <w:r>
+        <w:rPr>
+          <w:rFonts w:asciiTheme="minorHAnsi" w:hAnsiTheme="minorHAnsi" w:cstheme="minorHAnsi"/>
+          <w:sz w:val="24"/>
+          <w:szCs w:val="24"/>
+        </w:rPr>
+        <w:t>ely</w:t>
+      </w:r>
+      <w:r>
+        <w:rPr>
+          <w:rFonts w:asciiTheme="minorHAnsi" w:hAnsiTheme="minorHAnsi" w:cstheme="minorHAnsi"/>
+          <w:sz w:val="24"/>
+          <w:szCs w:val="24"/>
+        </w:rPr>
+        <w:t xml:space="preserve"> 10 more fish species per area sampled than the fished </w:t>
+      </w:r>
+      <w:proofErr w:type="spellStart"/>
+      <w:r>
+        <w:rPr>
+          <w:rFonts w:asciiTheme="minorHAnsi" w:hAnsiTheme="minorHAnsi" w:cstheme="minorHAnsi"/>
+          <w:sz w:val="24"/>
+          <w:szCs w:val="24"/>
+        </w:rPr>
+        <w:t>MPA</w:t>
+      </w:r>
+      <w:proofErr w:type="spellEnd"/>
+      <w:r>
+        <w:rPr>
+          <w:rFonts w:asciiTheme="minorHAnsi" w:hAnsiTheme="minorHAnsi" w:cstheme="minorHAnsi"/>
+          <w:sz w:val="24"/>
+          <w:szCs w:val="24"/>
+        </w:rPr>
+        <w:t>. Overall, both protected areas had more fish and biodiversity than unprotected areas</w:t>
+      </w:r>
+      <w:r>
+        <w:rPr>
+          <w:rFonts w:asciiTheme="minorHAnsi" w:hAnsiTheme="minorHAnsi" w:cstheme="minorHAnsi"/>
+          <w:sz w:val="24"/>
+          <w:szCs w:val="24"/>
+        </w:rPr>
+        <w:t>,</w:t>
+      </w:r>
+      <w:r>
+        <w:rPr>
+          <w:rFonts w:asciiTheme="minorHAnsi" w:hAnsiTheme="minorHAnsi" w:cstheme="minorHAnsi"/>
+          <w:sz w:val="24"/>
+          <w:szCs w:val="24"/>
+        </w:rPr>
+        <w:t xml:space="preserve"> </w:t>
+      </w:r>
+      <w:r>
+        <w:rPr>
+          <w:rFonts w:asciiTheme="minorHAnsi" w:hAnsiTheme="minorHAnsi" w:cstheme="minorHAnsi"/>
+          <w:bCs/>
+          <w:sz w:val="24"/>
+          <w:szCs w:val="24"/>
+        </w:rPr>
+        <w:t xml:space="preserve">but the marine reserve produced </w:t>
+      </w:r>
+      <w:r>
+        <w:rPr>
+          <w:rFonts w:asciiTheme="minorHAnsi" w:hAnsiTheme="minorHAnsi" w:cstheme="minorHAnsi"/>
+          <w:bCs/>
+          <w:sz w:val="24"/>
+          <w:szCs w:val="24"/>
+        </w:rPr>
+        <w:t xml:space="preserve">even </w:t>
+      </w:r>
+      <w:r>
+        <w:rPr>
+          <w:rFonts w:asciiTheme="minorHAnsi" w:hAnsiTheme="minorHAnsi" w:cstheme="minorHAnsi"/>
+          <w:bCs/>
+          <w:sz w:val="24"/>
+          <w:szCs w:val="24"/>
+        </w:rPr>
+        <w:t xml:space="preserve">greater ecological benefits than the fished </w:t>
+      </w:r>
+      <w:proofErr w:type="spellStart"/>
+      <w:r>
+        <w:rPr>
+          <w:rFonts w:asciiTheme="minorHAnsi" w:hAnsiTheme="minorHAnsi" w:cstheme="minorHAnsi"/>
+          <w:bCs/>
+          <w:sz w:val="24"/>
+          <w:szCs w:val="24"/>
+        </w:rPr>
+        <w:t>MPA</w:t>
+      </w:r>
+      <w:proofErr w:type="spellEnd"/>
+      <w:r>
+        <w:rPr>
+          <w:rFonts w:asciiTheme="minorHAnsi" w:hAnsiTheme="minorHAnsi" w:cstheme="minorHAnsi"/>
+          <w:bCs/>
+          <w:sz w:val="24"/>
+          <w:szCs w:val="24"/>
+        </w:rPr>
+        <w:t>.</w:t>
+      </w:r>
     </w:p>
     <w:p>
       <w:pPr>
         <w:pStyle w:val="NormalWeb"/>
         <w:shd w:val="clear" w:color="auto" w:fill="FFFFFF"/>
-        <w:spacing w:before="0" w:beforeAutospacing="0" w:after="240" w:afterAutospacing="0"/>
+        <w:spacing w:before="0" w:beforeAutospacing="0" w:after="0" w:afterAutospacing="0"/>
+        <w:rPr>
+          <w:rFonts w:asciiTheme="minorHAnsi" w:hAnsiTheme="minorHAnsi" w:cstheme="minorHAnsi"/>
+        </w:rPr>
+      </w:pPr>
+    </w:p>
+    <w:p>
+      <w:pPr>
+        <w:pStyle w:val="NormalWeb"/>
+        <w:shd w:val="clear" w:color="auto" w:fill="FFFFFF"/>
+        <w:spacing w:before="0" w:beforeAutospacing="0" w:after="0" w:afterAutospacing="0"/>
         <w:rPr>
           <w:rFonts w:asciiTheme="minorHAnsi" w:hAnsiTheme="minorHAnsi" w:cstheme="minorHAnsi"/>
         </w:rPr>
@@ -3722,7 +4088,14 @@
           <w:rPr>
             <w:rFonts w:asciiTheme="minorHAnsi" w:hAnsiTheme="minorHAnsi" w:cstheme="minorHAnsi"/>
           </w:rPr>
-          <w:delText>done just that</w:delText>
+          <w:delText xml:space="preserve">done just </w:delText>
+        </w:r>
+        <w:r>
+          <w:rPr>
+            <w:rFonts w:asciiTheme="minorHAnsi" w:hAnsiTheme="minorHAnsi" w:cstheme="minorHAnsi"/>
+          </w:rPr>
+          <w:lastRenderedPageBreak/>
+          <w:delText>that</w:delText>
         </w:r>
       </w:del>
       <w:ins w:id="11" w:author="Kirsten Grorud-Colvert" w:date="2011-12-02T09:19:00Z">

</xml_diff>

<commit_message>
Cleaning up extraneous files and updating all the new reserves.
</commit_message>
<xml_diff>
--- a/Research Documents/SOMR - Site Descriptions_111201.docx
+++ b/Research Documents/SOMR - Site Descriptions_111201.docx
@@ -4613,6 +4613,580 @@
           <w:szCs w:val="24"/>
         </w:rPr>
         <w:t>died back</w:t>
+      </w:r>
+      <w:r>
+        <w:rPr>
+          <w:rFonts w:asciiTheme="minorHAnsi" w:hAnsiTheme="minorHAnsi" w:cstheme="minorHAnsi"/>
+          <w:bCs/>
+          <w:sz w:val="24"/>
+          <w:szCs w:val="24"/>
+        </w:rPr>
+        <w:t>.</w:t>
+      </w:r>
+    </w:p>
+    <w:p>
+      <w:pPr>
+        <w:shd w:val="clear" w:color="auto" w:fill="FFFFFF"/>
+        <w:spacing w:after="0" w:line="240" w:lineRule="auto"/>
+        <w:rPr>
+          <w:rFonts w:asciiTheme="minorHAnsi" w:hAnsiTheme="minorHAnsi" w:cstheme="minorHAnsi"/>
+          <w:bCs/>
+          <w:sz w:val="24"/>
+          <w:szCs w:val="24"/>
+        </w:rPr>
+      </w:pPr>
+    </w:p>
+    <w:p>
+      <w:pPr>
+        <w:shd w:val="clear" w:color="auto" w:fill="FFFFFF"/>
+        <w:spacing w:after="0" w:line="240" w:lineRule="auto"/>
+        <w:rPr>
+          <w:rFonts w:asciiTheme="minorHAnsi" w:hAnsiTheme="minorHAnsi" w:cstheme="minorHAnsi"/>
+          <w:bCs/>
+          <w:sz w:val="24"/>
+          <w:szCs w:val="24"/>
+        </w:rPr>
+      </w:pPr>
+      <w:r>
+        <w:rPr>
+          <w:rFonts w:asciiTheme="minorHAnsi" w:hAnsiTheme="minorHAnsi" w:cstheme="minorHAnsi"/>
+          <w:bCs/>
+          <w:sz w:val="24"/>
+          <w:szCs w:val="24"/>
+        </w:rPr>
+        <w:t>Tinderbox Marine Reserve, Tasmania</w:t>
+      </w:r>
+    </w:p>
+    <w:p>
+      <w:pPr>
+        <w:shd w:val="clear" w:color="auto" w:fill="FFFFFF"/>
+        <w:spacing w:after="0" w:line="240" w:lineRule="auto"/>
+        <w:rPr>
+          <w:rFonts w:asciiTheme="minorHAnsi" w:hAnsiTheme="minorHAnsi" w:cstheme="minorHAnsi"/>
+          <w:bCs/>
+          <w:sz w:val="24"/>
+          <w:szCs w:val="24"/>
+        </w:rPr>
+      </w:pPr>
+    </w:p>
+    <w:p>
+      <w:pPr>
+        <w:shd w:val="clear" w:color="auto" w:fill="FFFFFF"/>
+        <w:spacing w:after="0" w:line="240" w:lineRule="auto"/>
+        <w:rPr>
+          <w:rFonts w:asciiTheme="minorHAnsi" w:hAnsiTheme="minorHAnsi" w:cstheme="minorHAnsi"/>
+          <w:bCs/>
+          <w:sz w:val="24"/>
+          <w:szCs w:val="24"/>
+        </w:rPr>
+      </w:pPr>
+      <w:r>
+        <w:rPr>
+          <w:rFonts w:asciiTheme="minorHAnsi" w:hAnsiTheme="minorHAnsi" w:cstheme="minorHAnsi"/>
+          <w:bCs/>
+          <w:sz w:val="24"/>
+          <w:szCs w:val="24"/>
+        </w:rPr>
+        <w:t xml:space="preserve">Tinderbox Marine Reserve is a small </w:t>
+      </w:r>
+      <w:r>
+        <w:rPr>
+          <w:rFonts w:asciiTheme="minorHAnsi" w:hAnsiTheme="minorHAnsi" w:cstheme="minorHAnsi"/>
+          <w:bCs/>
+          <w:sz w:val="24"/>
+          <w:szCs w:val="24"/>
+        </w:rPr>
+        <w:t>no-take area</w:t>
+      </w:r>
+      <w:r>
+        <w:rPr>
+          <w:rFonts w:asciiTheme="minorHAnsi" w:hAnsiTheme="minorHAnsi" w:cstheme="minorHAnsi"/>
+          <w:bCs/>
+          <w:sz w:val="24"/>
+          <w:szCs w:val="24"/>
+        </w:rPr>
+        <w:t xml:space="preserve"> founded in 1991 near Tasmania’s capital city of Hobart.  Despite its small size, the reserve has affected many species in interesting ways, </w:t>
+      </w:r>
+      <w:r>
+        <w:rPr>
+          <w:rFonts w:asciiTheme="minorHAnsi" w:hAnsiTheme="minorHAnsi" w:cstheme="minorHAnsi"/>
+          <w:bCs/>
+          <w:sz w:val="24"/>
+          <w:szCs w:val="24"/>
+        </w:rPr>
+        <w:t xml:space="preserve">including a ten-fold increase in the </w:t>
+      </w:r>
+      <w:r>
+        <w:rPr>
+          <w:rFonts w:asciiTheme="minorHAnsi" w:hAnsiTheme="minorHAnsi" w:cstheme="minorHAnsi"/>
+          <w:bCs/>
+          <w:sz w:val="24"/>
+          <w:szCs w:val="24"/>
+        </w:rPr>
+        <w:t>number of larger fish (&gt;300mm)</w:t>
+      </w:r>
+      <w:r>
+        <w:rPr>
+          <w:rFonts w:asciiTheme="minorHAnsi" w:hAnsiTheme="minorHAnsi" w:cstheme="minorHAnsi"/>
+          <w:bCs/>
+          <w:sz w:val="24"/>
+          <w:szCs w:val="24"/>
+        </w:rPr>
+        <w:t xml:space="preserve"> inside the reserve compared to the fished areas outside</w:t>
+      </w:r>
+      <w:r>
+        <w:rPr>
+          <w:rFonts w:asciiTheme="minorHAnsi" w:hAnsiTheme="minorHAnsi" w:cstheme="minorHAnsi"/>
+          <w:bCs/>
+          <w:sz w:val="24"/>
+          <w:szCs w:val="24"/>
+        </w:rPr>
+        <w:t xml:space="preserve">.  </w:t>
+      </w:r>
+      <w:r>
+        <w:rPr>
+          <w:rFonts w:asciiTheme="minorHAnsi" w:hAnsiTheme="minorHAnsi" w:cstheme="minorHAnsi"/>
+          <w:bCs/>
+          <w:sz w:val="24"/>
+          <w:szCs w:val="24"/>
+        </w:rPr>
+        <w:t xml:space="preserve">The </w:t>
+      </w:r>
+      <w:r>
+        <w:rPr>
+          <w:rFonts w:asciiTheme="minorHAnsi" w:hAnsiTheme="minorHAnsi" w:cstheme="minorHAnsi"/>
+          <w:bCs/>
+          <w:sz w:val="24"/>
+          <w:szCs w:val="24"/>
+        </w:rPr>
+        <w:t>population of large</w:t>
+      </w:r>
+      <w:r>
+        <w:rPr>
+          <w:rFonts w:asciiTheme="minorHAnsi" w:hAnsiTheme="minorHAnsi" w:cstheme="minorHAnsi"/>
+          <w:bCs/>
+          <w:sz w:val="24"/>
+          <w:szCs w:val="24"/>
+        </w:rPr>
+        <w:t xml:space="preserve"> </w:t>
+      </w:r>
+      <w:r>
+        <w:rPr>
+          <w:rFonts w:asciiTheme="minorHAnsi" w:hAnsiTheme="minorHAnsi" w:cstheme="minorHAnsi"/>
+          <w:bCs/>
+          <w:sz w:val="24"/>
+          <w:szCs w:val="24"/>
+        </w:rPr>
+        <w:t>bastard trumpeter fish</w:t>
+      </w:r>
+      <w:r>
+        <w:rPr>
+          <w:rFonts w:asciiTheme="minorHAnsi" w:hAnsiTheme="minorHAnsi" w:cstheme="minorHAnsi"/>
+          <w:bCs/>
+          <w:sz w:val="24"/>
+          <w:szCs w:val="24"/>
+        </w:rPr>
+        <w:t xml:space="preserve"> benefitted the most</w:t>
+      </w:r>
+      <w:r>
+        <w:rPr>
+          <w:rFonts w:asciiTheme="minorHAnsi" w:hAnsiTheme="minorHAnsi" w:cstheme="minorHAnsi"/>
+          <w:bCs/>
+          <w:sz w:val="24"/>
+          <w:szCs w:val="24"/>
+        </w:rPr>
+        <w:t xml:space="preserve">, </w:t>
+      </w:r>
+      <w:r>
+        <w:rPr>
+          <w:rFonts w:asciiTheme="minorHAnsi" w:hAnsiTheme="minorHAnsi" w:cstheme="minorHAnsi"/>
+          <w:bCs/>
+          <w:sz w:val="24"/>
+          <w:szCs w:val="24"/>
+        </w:rPr>
+        <w:t xml:space="preserve">increasing </w:t>
+      </w:r>
+      <w:r>
+        <w:rPr>
+          <w:rFonts w:asciiTheme="minorHAnsi" w:hAnsiTheme="minorHAnsi" w:cstheme="minorHAnsi"/>
+          <w:bCs/>
+          <w:sz w:val="24"/>
+          <w:szCs w:val="24"/>
+        </w:rPr>
+        <w:t>by a factor of eight</w:t>
+      </w:r>
+      <w:r>
+        <w:rPr>
+          <w:rFonts w:asciiTheme="minorHAnsi" w:hAnsiTheme="minorHAnsi" w:cstheme="minorHAnsi"/>
+          <w:bCs/>
+          <w:sz w:val="24"/>
+          <w:szCs w:val="24"/>
+        </w:rPr>
+        <w:t xml:space="preserve"> inside the reser</w:t>
+      </w:r>
+      <w:r>
+        <w:rPr>
+          <w:rFonts w:asciiTheme="minorHAnsi" w:hAnsiTheme="minorHAnsi" w:cstheme="minorHAnsi"/>
+          <w:bCs/>
+          <w:sz w:val="24"/>
+          <w:szCs w:val="24"/>
+        </w:rPr>
+        <w:t>ve over the course of the study.  However, the</w:t>
+      </w:r>
+      <w:r>
+        <w:rPr>
+          <w:rFonts w:asciiTheme="minorHAnsi" w:hAnsiTheme="minorHAnsi" w:cstheme="minorHAnsi"/>
+          <w:bCs/>
+          <w:sz w:val="24"/>
+          <w:szCs w:val="24"/>
+        </w:rPr>
+        <w:t xml:space="preserve"> population of smaller </w:t>
+      </w:r>
+      <w:r>
+        <w:rPr>
+          <w:rFonts w:asciiTheme="minorHAnsi" w:hAnsiTheme="minorHAnsi" w:cstheme="minorHAnsi"/>
+          <w:bCs/>
+          <w:sz w:val="24"/>
+          <w:szCs w:val="24"/>
+        </w:rPr>
+        <w:t>trumpeters</w:t>
+      </w:r>
+      <w:r>
+        <w:rPr>
+          <w:rFonts w:asciiTheme="minorHAnsi" w:hAnsiTheme="minorHAnsi" w:cstheme="minorHAnsi"/>
+          <w:bCs/>
+          <w:sz w:val="24"/>
+          <w:szCs w:val="24"/>
+        </w:rPr>
+        <w:t xml:space="preserve"> remain</w:t>
+      </w:r>
+      <w:r>
+        <w:rPr>
+          <w:rFonts w:asciiTheme="minorHAnsi" w:hAnsiTheme="minorHAnsi" w:cstheme="minorHAnsi"/>
+          <w:bCs/>
+          <w:sz w:val="24"/>
+          <w:szCs w:val="24"/>
+        </w:rPr>
+        <w:t xml:space="preserve">ed the same, a result indicative of </w:t>
+      </w:r>
+      <w:r>
+        <w:rPr>
+          <w:rFonts w:asciiTheme="minorHAnsi" w:hAnsiTheme="minorHAnsi" w:cstheme="minorHAnsi"/>
+          <w:bCs/>
+          <w:sz w:val="24"/>
+          <w:szCs w:val="24"/>
+        </w:rPr>
+        <w:t>high fishin</w:t>
+      </w:r>
+      <w:r>
+        <w:rPr>
+          <w:rFonts w:asciiTheme="minorHAnsi" w:hAnsiTheme="minorHAnsi" w:cstheme="minorHAnsi"/>
+          <w:bCs/>
+          <w:sz w:val="24"/>
+          <w:szCs w:val="24"/>
+        </w:rPr>
+        <w:t>g pressure outside the reserve that removed</w:t>
+      </w:r>
+      <w:r>
+        <w:rPr>
+          <w:rFonts w:asciiTheme="minorHAnsi" w:hAnsiTheme="minorHAnsi" w:cstheme="minorHAnsi"/>
+          <w:bCs/>
+          <w:sz w:val="24"/>
+          <w:szCs w:val="24"/>
+        </w:rPr>
+        <w:t xml:space="preserve"> </w:t>
+      </w:r>
+      <w:r>
+        <w:rPr>
+          <w:rFonts w:asciiTheme="minorHAnsi" w:hAnsiTheme="minorHAnsi" w:cstheme="minorHAnsi"/>
+          <w:bCs/>
+          <w:sz w:val="24"/>
+          <w:szCs w:val="24"/>
+        </w:rPr>
+        <w:t xml:space="preserve">the larger individuals of </w:t>
+      </w:r>
+      <w:r>
+        <w:rPr>
+          <w:rFonts w:asciiTheme="minorHAnsi" w:hAnsiTheme="minorHAnsi" w:cstheme="minorHAnsi"/>
+          <w:bCs/>
+          <w:sz w:val="24"/>
+          <w:szCs w:val="24"/>
+        </w:rPr>
+        <w:t>the</w:t>
+      </w:r>
+      <w:r>
+        <w:rPr>
+          <w:rFonts w:asciiTheme="minorHAnsi" w:hAnsiTheme="minorHAnsi" w:cstheme="minorHAnsi"/>
+          <w:bCs/>
+          <w:sz w:val="24"/>
+          <w:szCs w:val="24"/>
+        </w:rPr>
+        <w:t xml:space="preserve"> population.  The reserve had similar effects on the southern rock lobster, </w:t>
+      </w:r>
+      <w:r>
+        <w:rPr>
+          <w:rFonts w:asciiTheme="minorHAnsi" w:hAnsiTheme="minorHAnsi" w:cstheme="minorHAnsi"/>
+          <w:bCs/>
+          <w:sz w:val="24"/>
+          <w:szCs w:val="24"/>
+        </w:rPr>
+        <w:t xml:space="preserve">allowing lobsters in the reserve to grow much larger </w:t>
+      </w:r>
+      <w:r>
+        <w:rPr>
+          <w:rFonts w:asciiTheme="minorHAnsi" w:hAnsiTheme="minorHAnsi" w:cstheme="minorHAnsi"/>
+          <w:bCs/>
+          <w:sz w:val="24"/>
+          <w:szCs w:val="24"/>
+        </w:rPr>
+        <w:t xml:space="preserve">while increasing in density.  Additional information from </w:t>
+      </w:r>
+    </w:p>
+    <w:p>
+      <w:pPr>
+        <w:shd w:val="clear" w:color="auto" w:fill="FFFFFF"/>
+        <w:spacing w:after="0" w:line="240" w:lineRule="auto"/>
+        <w:rPr>
+          <w:rFonts w:asciiTheme="minorHAnsi" w:hAnsiTheme="minorHAnsi" w:cstheme="minorHAnsi"/>
+          <w:bCs/>
+          <w:sz w:val="24"/>
+          <w:szCs w:val="24"/>
+        </w:rPr>
+      </w:pPr>
+    </w:p>
+    <w:p>
+      <w:pPr>
+        <w:shd w:val="clear" w:color="auto" w:fill="FFFFFF"/>
+        <w:spacing w:after="0" w:line="240" w:lineRule="auto"/>
+        <w:rPr>
+          <w:rFonts w:asciiTheme="minorHAnsi" w:hAnsiTheme="minorHAnsi" w:cstheme="minorHAnsi"/>
+          <w:bCs/>
+          <w:sz w:val="24"/>
+          <w:szCs w:val="24"/>
+        </w:rPr>
+      </w:pPr>
+      <w:r>
+        <w:rPr>
+          <w:rFonts w:asciiTheme="minorHAnsi" w:hAnsiTheme="minorHAnsi" w:cstheme="minorHAnsi"/>
+          <w:bCs/>
+          <w:sz w:val="24"/>
+          <w:szCs w:val="24"/>
+        </w:rPr>
+        <w:t>Fernando de Noronha, Brazil</w:t>
+      </w:r>
+    </w:p>
+    <w:p>
+      <w:pPr>
+        <w:shd w:val="clear" w:color="auto" w:fill="FFFFFF"/>
+        <w:spacing w:after="0" w:line="240" w:lineRule="auto"/>
+        <w:rPr>
+          <w:rFonts w:asciiTheme="minorHAnsi" w:hAnsiTheme="minorHAnsi" w:cstheme="minorHAnsi"/>
+          <w:bCs/>
+          <w:sz w:val="24"/>
+          <w:szCs w:val="24"/>
+        </w:rPr>
+      </w:pPr>
+    </w:p>
+    <w:p>
+      <w:pPr>
+        <w:shd w:val="clear" w:color="auto" w:fill="FFFFFF"/>
+        <w:spacing w:after="0" w:line="240" w:lineRule="auto"/>
+        <w:rPr>
+          <w:rFonts w:asciiTheme="minorHAnsi" w:hAnsiTheme="minorHAnsi" w:cstheme="minorHAnsi"/>
+          <w:bCs/>
+          <w:sz w:val="24"/>
+          <w:szCs w:val="24"/>
+        </w:rPr>
+      </w:pPr>
+      <w:r>
+        <w:rPr>
+          <w:rFonts w:asciiTheme="minorHAnsi" w:hAnsiTheme="minorHAnsi" w:cstheme="minorHAnsi"/>
+          <w:bCs/>
+          <w:sz w:val="24"/>
+          <w:szCs w:val="24"/>
+        </w:rPr>
+        <w:t xml:space="preserve">This island archipelago 345km </w:t>
+      </w:r>
+      <w:r>
+        <w:rPr>
+          <w:rFonts w:asciiTheme="minorHAnsi" w:hAnsiTheme="minorHAnsi" w:cstheme="minorHAnsi"/>
+          <w:bCs/>
+          <w:sz w:val="24"/>
+          <w:szCs w:val="24"/>
+        </w:rPr>
+        <w:t>northeast of</w:t>
+      </w:r>
+      <w:r>
+        <w:rPr>
+          <w:rFonts w:asciiTheme="minorHAnsi" w:hAnsiTheme="minorHAnsi" w:cstheme="minorHAnsi"/>
+          <w:bCs/>
+          <w:sz w:val="24"/>
+          <w:szCs w:val="24"/>
+        </w:rPr>
+        <w:t xml:space="preserve"> Brazil is a very important nursery area for juvenile Caribbean reef sharks.  Fortunately for the protection efforts of these valuable </w:t>
+      </w:r>
+      <w:r>
+        <w:rPr>
+          <w:rFonts w:asciiTheme="minorHAnsi" w:hAnsiTheme="minorHAnsi" w:cstheme="minorHAnsi"/>
+          <w:bCs/>
+          <w:sz w:val="24"/>
+          <w:szCs w:val="24"/>
+        </w:rPr>
+        <w:t>members of the tropical ecosystem, Fernando de Noronha is surrounded by a marine reserve covering 70% of its coastal waters.  A tracking study showed</w:t>
+      </w:r>
+      <w:r>
+        <w:rPr>
+          <w:rFonts w:asciiTheme="minorHAnsi" w:hAnsiTheme="minorHAnsi" w:cstheme="minorHAnsi"/>
+          <w:bCs/>
+          <w:sz w:val="24"/>
+          <w:szCs w:val="24"/>
+        </w:rPr>
+        <w:t xml:space="preserve"> that juvenile reef sharks spend</w:t>
+      </w:r>
+      <w:r>
+        <w:rPr>
+          <w:rFonts w:asciiTheme="minorHAnsi" w:hAnsiTheme="minorHAnsi" w:cstheme="minorHAnsi"/>
+          <w:bCs/>
+          <w:sz w:val="24"/>
+          <w:szCs w:val="24"/>
+        </w:rPr>
+        <w:t xml:space="preserve"> most of their time in the reserve area, rarely venturing out of the reserve boundaries into the unprotected area where human impacts </w:t>
+      </w:r>
+      <w:r>
+        <w:rPr>
+          <w:rFonts w:asciiTheme="minorHAnsi" w:hAnsiTheme="minorHAnsi" w:cstheme="minorHAnsi"/>
+          <w:bCs/>
+          <w:sz w:val="24"/>
+          <w:szCs w:val="24"/>
+        </w:rPr>
+        <w:t>like</w:t>
+      </w:r>
+      <w:r>
+        <w:rPr>
+          <w:rFonts w:asciiTheme="minorHAnsi" w:hAnsiTheme="minorHAnsi" w:cstheme="minorHAnsi"/>
+          <w:bCs/>
+          <w:sz w:val="24"/>
+          <w:szCs w:val="24"/>
+        </w:rPr>
+        <w:t xml:space="preserve"> fishing pressure and boating noise are highest.</w:t>
+      </w:r>
+      <w:r>
+        <w:rPr>
+          <w:rFonts w:asciiTheme="minorHAnsi" w:hAnsiTheme="minorHAnsi" w:cstheme="minorHAnsi"/>
+          <w:bCs/>
+          <w:sz w:val="24"/>
+          <w:szCs w:val="24"/>
+        </w:rPr>
+        <w:t xml:space="preserve">  In fact, not a single </w:t>
+      </w:r>
+      <w:r>
+        <w:rPr>
+          <w:rFonts w:asciiTheme="minorHAnsi" w:hAnsiTheme="minorHAnsi" w:cstheme="minorHAnsi"/>
+          <w:bCs/>
+          <w:sz w:val="24"/>
+          <w:szCs w:val="24"/>
+        </w:rPr>
+        <w:lastRenderedPageBreak/>
+        <w:t xml:space="preserve">shark during the duration of the study crossed from one side of the unprotected area to the other, possibly indicating an important preference for undisturbed habitat </w:t>
+      </w:r>
+      <w:r>
+        <w:rPr>
+          <w:rFonts w:asciiTheme="minorHAnsi" w:hAnsiTheme="minorHAnsi" w:cstheme="minorHAnsi"/>
+          <w:bCs/>
+          <w:sz w:val="24"/>
+          <w:szCs w:val="24"/>
+        </w:rPr>
+        <w:t xml:space="preserve">during </w:t>
+      </w:r>
+      <w:r>
+        <w:rPr>
+          <w:rFonts w:asciiTheme="minorHAnsi" w:hAnsiTheme="minorHAnsi" w:cstheme="minorHAnsi"/>
+          <w:bCs/>
+          <w:sz w:val="24"/>
+          <w:szCs w:val="24"/>
+        </w:rPr>
+        <w:t>one of their most</w:t>
+      </w:r>
+      <w:r>
+        <w:rPr>
+          <w:rFonts w:asciiTheme="minorHAnsi" w:hAnsiTheme="minorHAnsi" w:cstheme="minorHAnsi"/>
+          <w:bCs/>
+          <w:sz w:val="24"/>
+          <w:szCs w:val="24"/>
+        </w:rPr>
+        <w:t xml:space="preserve"> vulnerable </w:t>
+      </w:r>
+      <w:r>
+        <w:rPr>
+          <w:rFonts w:asciiTheme="minorHAnsi" w:hAnsiTheme="minorHAnsi" w:cstheme="minorHAnsi"/>
+          <w:bCs/>
+          <w:sz w:val="24"/>
+          <w:szCs w:val="24"/>
+        </w:rPr>
+        <w:t>life st</w:t>
+      </w:r>
+      <w:r>
+        <w:rPr>
+          <w:rFonts w:asciiTheme="minorHAnsi" w:hAnsiTheme="minorHAnsi" w:cstheme="minorHAnsi"/>
+          <w:bCs/>
+          <w:sz w:val="24"/>
+          <w:szCs w:val="24"/>
+        </w:rPr>
+        <w:t>age</w:t>
+      </w:r>
+      <w:r>
+        <w:rPr>
+          <w:rFonts w:asciiTheme="minorHAnsi" w:hAnsiTheme="minorHAnsi" w:cstheme="minorHAnsi"/>
+          <w:bCs/>
+          <w:sz w:val="24"/>
+          <w:szCs w:val="24"/>
+        </w:rPr>
+        <w:t>s</w:t>
+      </w:r>
+      <w:r>
+        <w:rPr>
+          <w:rFonts w:asciiTheme="minorHAnsi" w:hAnsiTheme="minorHAnsi" w:cstheme="minorHAnsi"/>
+          <w:bCs/>
+          <w:sz w:val="24"/>
+          <w:szCs w:val="24"/>
+        </w:rPr>
+        <w:t xml:space="preserve">.  While adult sharks roam across much larger areas, Fernando de Noronha has shown that marine reserves can </w:t>
+      </w:r>
+      <w:r>
+        <w:rPr>
+          <w:rFonts w:asciiTheme="minorHAnsi" w:hAnsiTheme="minorHAnsi" w:cstheme="minorHAnsi"/>
+          <w:bCs/>
+          <w:sz w:val="24"/>
+          <w:szCs w:val="24"/>
+        </w:rPr>
+        <w:t xml:space="preserve">help </w:t>
+      </w:r>
+      <w:r>
+        <w:rPr>
+          <w:rFonts w:asciiTheme="minorHAnsi" w:hAnsiTheme="minorHAnsi" w:cstheme="minorHAnsi"/>
+          <w:bCs/>
+          <w:sz w:val="24"/>
+          <w:szCs w:val="24"/>
+        </w:rPr>
+        <w:t xml:space="preserve">protect some shark populations </w:t>
+      </w:r>
+      <w:r>
+        <w:rPr>
+          <w:rFonts w:asciiTheme="minorHAnsi" w:hAnsiTheme="minorHAnsi" w:cstheme="minorHAnsi"/>
+          <w:bCs/>
+          <w:sz w:val="24"/>
+          <w:szCs w:val="24"/>
+        </w:rPr>
+        <w:t xml:space="preserve">by </w:t>
+      </w:r>
+      <w:r>
+        <w:rPr>
+          <w:rFonts w:asciiTheme="minorHAnsi" w:hAnsiTheme="minorHAnsi" w:cstheme="minorHAnsi"/>
+          <w:bCs/>
+          <w:sz w:val="24"/>
+          <w:szCs w:val="24"/>
+        </w:rPr>
+        <w:t>providing a sanctuary for the individuals that will become the next generation of adult sharks</w:t>
       </w:r>
       <w:r>
         <w:rPr>

</xml_diff>